<commit_message>
nothing done... i believe
</commit_message>
<xml_diff>
--- a/Comments on scorecard.docx
+++ b/Comments on scorecard.docx
@@ -73,18 +73,6 @@
       <w:pPr>
         <w:pStyle w:val="ListParagraph"/>
         <w:numPr>
-          <w:ilvl w:val="1"/>
-          <w:numId w:val="1"/>
-        </w:numPr>
-      </w:pPr>
-      <w:r>
-        <w:t>Fix height of color keys</w:t>
-      </w:r>
-    </w:p>
-    <w:p>
-      <w:pPr>
-        <w:pStyle w:val="ListParagraph"/>
-        <w:numPr>
           <w:ilvl w:val="0"/>
           <w:numId w:val="1"/>
         </w:numPr>
@@ -300,37 +288,145 @@
           <w:color w:val="FF0000"/>
         </w:rPr>
       </w:pPr>
-      <w:r>
-        <w:rPr>
-          <w:rFonts w:cs="Core Sans N 35 Light"/>
-          <w:b/>
-          <w:color w:val="FF0000"/>
-          <w:sz w:val="20"/>
-          <w:szCs w:val="20"/>
-        </w:rPr>
-        <w:t xml:space="preserve">Social protection </w:t>
+    </w:p>
+    <w:p>
+      <w:pPr>
+        <w:pStyle w:val="ListParagraph"/>
+        <w:numPr>
+          <w:ilvl w:val="0"/>
+          <w:numId w:val="4"/>
+        </w:numPr>
+        <w:rPr>
+          <w:color w:val="FF0000"/>
+        </w:rPr>
+      </w:pPr>
+      <w:r>
+        <w:rPr>
+          <w:color w:val="FF0000"/>
+        </w:rPr>
+        <w:t xml:space="preserve">Spending: should we have slightly </w:t>
+      </w:r>
+      <w:r>
+        <w:rPr>
+          <w:color w:val="FF0000"/>
+        </w:rPr>
+        <w:t xml:space="preserve">lower than and slightly higher than? </w:t>
+      </w:r>
+      <w:r>
+        <w:rPr>
+          <w:color w:val="FF0000"/>
+        </w:rPr>
+        <w:t xml:space="preserve">For </w:t>
+      </w:r>
+      <w:proofErr w:type="gramStart"/>
+      <w:r>
+        <w:rPr>
+          <w:color w:val="FF0000"/>
+        </w:rPr>
+        <w:t>now</w:t>
+      </w:r>
+      <w:proofErr w:type="gramEnd"/>
+      <w:r>
+        <w:rPr>
+          <w:color w:val="FF0000"/>
+        </w:rPr>
+        <w:t xml:space="preserve"> ok.</w:t>
+      </w:r>
+    </w:p>
+    <w:p>
+      <w:pPr>
+        <w:pStyle w:val="ListParagraph"/>
+        <w:numPr>
+          <w:ilvl w:val="0"/>
+          <w:numId w:val="4"/>
+        </w:numPr>
+        <w:rPr>
+          <w:color w:val="FF0000"/>
+        </w:rPr>
+      </w:pPr>
+      <w:r>
+        <w:rPr>
+          <w:color w:val="FF0000"/>
+        </w:rPr>
+        <w:t xml:space="preserve">Graph: capitalize the </w:t>
+      </w:r>
+      <w:r>
+        <w:rPr>
+          <w:color w:val="FF0000"/>
+        </w:rPr>
+        <w:t xml:space="preserve">titles across all indicators. </w:t>
+      </w:r>
+      <w:proofErr w:type="gramStart"/>
+      <w:r>
+        <w:rPr>
+          <w:color w:val="FF0000"/>
+        </w:rPr>
+        <w:t>( contraceptive</w:t>
+      </w:r>
+      <w:proofErr w:type="gramEnd"/>
+      <w:r>
+        <w:rPr>
+          <w:color w:val="FF0000"/>
+        </w:rPr>
+        <w:t xml:space="preserve"> prevalence  and the OD part)</w:t>
+      </w:r>
+    </w:p>
+    <w:p>
+      <w:pPr>
+        <w:pStyle w:val="ListParagraph"/>
+        <w:numPr>
+          <w:ilvl w:val="0"/>
+          <w:numId w:val="4"/>
+        </w:numPr>
+        <w:rPr>
+          <w:color w:val="FF0000"/>
+        </w:rPr>
+      </w:pPr>
+      <w:r>
+        <w:rPr>
+          <w:color w:val="FF0000"/>
+        </w:rPr>
+        <w:t xml:space="preserve">Should we use the </w:t>
       </w:r>
       <w:proofErr w:type="spellStart"/>
       <w:r>
         <w:rPr>
-          <w:rFonts w:cs="Core Sans N 35 Light"/>
-          <w:b/>
-          <w:color w:val="FF0000"/>
-          <w:sz w:val="20"/>
-          <w:szCs w:val="20"/>
-        </w:rPr>
-        <w:t>cov</w:t>
+          <w:color w:val="FF0000"/>
+        </w:rPr>
+        <w:t>wbcode</w:t>
       </w:r>
       <w:proofErr w:type="spellEnd"/>
       <w:r>
         <w:rPr>
-          <w:rFonts w:cs="Core Sans N 35 Light"/>
-          <w:b/>
-          <w:color w:val="FF0000"/>
-          <w:sz w:val="20"/>
-          <w:szCs w:val="20"/>
-        </w:rPr>
-        <w:t>: which one did we end up using?</w:t>
+          <w:color w:val="FF0000"/>
+        </w:rPr>
+        <w:t xml:space="preserve"> or </w:t>
+      </w:r>
+      <w:proofErr w:type="spellStart"/>
+      <w:r>
+        <w:rPr>
+          <w:color w:val="FF0000"/>
+        </w:rPr>
+        <w:t>wbcountryname</w:t>
+      </w:r>
+      <w:proofErr w:type="spellEnd"/>
+      <w:r>
+        <w:rPr>
+          <w:color w:val="FF0000"/>
+        </w:rPr>
+        <w:t xml:space="preserve"> for graph 2 key? (risk that </w:t>
+      </w:r>
+      <w:r>
+        <w:rPr>
+          <w:color w:val="FF0000"/>
+        </w:rPr>
+        <w:t>too long for some?)</w:t>
+      </w:r>
+      <w:r>
+        <w:rPr>
+          <w:color w:val="FF0000"/>
+        </w:rPr>
+        <w:t xml:space="preserve"> leave as is.</w:t>
       </w:r>
     </w:p>
     <w:p>
@@ -344,647 +440,488 @@
           <w:color w:val="FF0000"/>
         </w:rPr>
       </w:pPr>
-      <w:r>
-        <w:rPr>
-          <w:color w:val="FF0000"/>
-        </w:rPr>
-        <w:t xml:space="preserve">Spending: should we have slightly </w:t>
-      </w:r>
-      <w:r>
-        <w:rPr>
-          <w:color w:val="FF0000"/>
-        </w:rPr>
-        <w:t xml:space="preserve">lower than and slightly higher than? </w:t>
-      </w:r>
-    </w:p>
-    <w:p>
-      <w:pPr>
-        <w:pStyle w:val="ListParagraph"/>
-        <w:numPr>
-          <w:ilvl w:val="0"/>
-          <w:numId w:val="4"/>
-        </w:numPr>
-        <w:rPr>
-          <w:color w:val="FF0000"/>
-        </w:rPr>
-      </w:pPr>
-      <w:r>
-        <w:rPr>
-          <w:color w:val="FF0000"/>
-        </w:rPr>
-        <w:t xml:space="preserve">Graph: capitalize the </w:t>
-      </w:r>
-      <w:r>
-        <w:rPr>
-          <w:color w:val="FF0000"/>
-        </w:rPr>
-        <w:t xml:space="preserve">titles across all indicators. </w:t>
-      </w:r>
-      <w:proofErr w:type="gramStart"/>
-      <w:r>
-        <w:rPr>
-          <w:color w:val="FF0000"/>
-        </w:rPr>
-        <w:t>( contraceptive</w:t>
-      </w:r>
-      <w:proofErr w:type="gramEnd"/>
-      <w:r>
-        <w:rPr>
-          <w:color w:val="FF0000"/>
-        </w:rPr>
-        <w:t xml:space="preserve"> prevalence  and the OD part)</w:t>
-      </w:r>
-    </w:p>
-    <w:p>
-      <w:pPr>
-        <w:pStyle w:val="ListParagraph"/>
-        <w:numPr>
-          <w:ilvl w:val="0"/>
-          <w:numId w:val="4"/>
-        </w:numPr>
-        <w:rPr>
-          <w:color w:val="FF0000"/>
-        </w:rPr>
-      </w:pPr>
-      <w:r>
-        <w:rPr>
-          <w:color w:val="FF0000"/>
-        </w:rPr>
-        <w:t xml:space="preserve">Should we use the </w:t>
-      </w:r>
-      <w:proofErr w:type="spellStart"/>
-      <w:r>
-        <w:rPr>
-          <w:color w:val="FF0000"/>
-        </w:rPr>
-        <w:t>wbcode</w:t>
-      </w:r>
-      <w:proofErr w:type="spellEnd"/>
-      <w:r>
-        <w:rPr>
-          <w:color w:val="FF0000"/>
-        </w:rPr>
-        <w:t xml:space="preserve"> or </w:t>
-      </w:r>
-      <w:proofErr w:type="spellStart"/>
-      <w:r>
-        <w:rPr>
-          <w:color w:val="FF0000"/>
-        </w:rPr>
-        <w:t>wbcountryname</w:t>
-      </w:r>
-      <w:proofErr w:type="spellEnd"/>
-      <w:r>
-        <w:rPr>
-          <w:color w:val="FF0000"/>
-        </w:rPr>
-        <w:t xml:space="preserve"> for graph 2 key? (risk that </w:t>
-      </w:r>
-      <w:r>
-        <w:rPr>
-          <w:color w:val="FF0000"/>
-        </w:rPr>
-        <w:t>too long for some?)</w:t>
-      </w:r>
-    </w:p>
-    <w:p>
-      <w:pPr>
-        <w:pStyle w:val="ListParagraph"/>
-        <w:numPr>
-          <w:ilvl w:val="0"/>
-          <w:numId w:val="4"/>
-        </w:numPr>
-        <w:rPr>
-          <w:color w:val="FF0000"/>
-        </w:rPr>
-      </w:pPr>
-      <w:r>
-        <w:rPr>
-          <w:color w:val="FF0000"/>
-        </w:rPr>
-        <w:t xml:space="preserve">Figure 2 Title, “Expenditure </w:t>
-      </w:r>
-      <w:r>
-        <w:rPr>
-          <w:b/>
-          <w:color w:val="FF0000"/>
-        </w:rPr>
-        <w:t>on</w:t>
-      </w:r>
-      <w:r>
-        <w:rPr>
-          <w:color w:val="FF0000"/>
-        </w:rPr>
-        <w:t>”</w:t>
-      </w:r>
-    </w:p>
-    <w:p>
-      <w:pPr>
-        <w:pStyle w:val="ListParagraph"/>
-        <w:numPr>
-          <w:ilvl w:val="0"/>
-          <w:numId w:val="4"/>
-        </w:numPr>
-        <w:rPr>
-          <w:color w:val="FF0000"/>
-        </w:rPr>
-      </w:pPr>
-      <w:r>
-        <w:rPr>
-          <w:color w:val="FF0000"/>
-        </w:rPr>
-        <w:t>Text on efficiency, change to “</w:t>
-      </w:r>
-      <w:r>
-        <w:rPr>
-          <w:color w:val="FF0000"/>
-        </w:rPr>
-        <w:t xml:space="preserve">per capita </w:t>
-      </w:r>
-      <w:r>
-        <w:rPr>
-          <w:b/>
-          <w:color w:val="FF0000"/>
-        </w:rPr>
-        <w:t xml:space="preserve">government </w:t>
-      </w:r>
-      <w:r>
-        <w:rPr>
-          <w:color w:val="FF0000"/>
-        </w:rPr>
-        <w:t>spending</w:t>
-      </w:r>
-      <w:proofErr w:type="gramStart"/>
-      <w:r>
-        <w:rPr>
-          <w:color w:val="FF0000"/>
-        </w:rPr>
-        <w:t>…..</w:t>
-      </w:r>
-      <w:proofErr w:type="gramEnd"/>
-    </w:p>
-    <w:p>
-      <w:pPr>
-        <w:pStyle w:val="ListParagraph"/>
-        <w:numPr>
-          <w:ilvl w:val="0"/>
-          <w:numId w:val="4"/>
-        </w:numPr>
-        <w:rPr>
-          <w:color w:val="FF0000"/>
-        </w:rPr>
-      </w:pPr>
-      <w:r>
-        <w:rPr>
-          <w:color w:val="FF0000"/>
-        </w:rPr>
-        <w:t>Figure 3,</w:t>
-      </w:r>
-      <w:r>
-        <w:rPr>
-          <w:color w:val="FF0000"/>
-        </w:rPr>
-        <w:t xml:space="preserve"> </w:t>
-      </w:r>
-      <w:proofErr w:type="gramStart"/>
-      <w:r>
-        <w:rPr>
-          <w:color w:val="FF0000"/>
-        </w:rPr>
-        <w:t xml:space="preserve">change </w:t>
-      </w:r>
-      <w:r>
-        <w:rPr>
-          <w:color w:val="FF0000"/>
-        </w:rPr>
-        <w:t xml:space="preserve"> title</w:t>
-      </w:r>
-      <w:proofErr w:type="gramEnd"/>
-      <w:r>
-        <w:rPr>
-          <w:color w:val="FF0000"/>
-        </w:rPr>
-        <w:t xml:space="preserve"> to</w:t>
-      </w:r>
-      <w:r>
-        <w:rPr>
-          <w:color w:val="FF0000"/>
-        </w:rPr>
-        <w:t xml:space="preserve"> “ </w:t>
-      </w:r>
-      <w:r>
-        <w:rPr>
-          <w:color w:val="FF0000"/>
-        </w:rPr>
-        <w:t xml:space="preserve">Social </w:t>
-      </w:r>
-      <w:r>
-        <w:rPr>
-          <w:color w:val="FF0000"/>
-        </w:rPr>
-        <w:t>S</w:t>
-      </w:r>
-      <w:r>
-        <w:rPr>
-          <w:color w:val="FF0000"/>
-        </w:rPr>
-        <w:t xml:space="preserve">ector </w:t>
-      </w:r>
-      <w:r>
-        <w:rPr>
-          <w:color w:val="FF0000"/>
-        </w:rPr>
-        <w:t>S</w:t>
-      </w:r>
-      <w:r>
-        <w:rPr>
-          <w:color w:val="FF0000"/>
-        </w:rPr>
-        <w:t>pending and HCI</w:t>
-      </w:r>
-      <w:r>
-        <w:rPr>
-          <w:color w:val="FF0000"/>
-        </w:rPr>
-        <w:t>” and in the note include “</w:t>
-      </w:r>
-      <w:r>
-        <w:rPr>
-          <w:color w:val="FF0000"/>
-        </w:rPr>
-        <w:t xml:space="preserve"> this refers to </w:t>
-      </w:r>
-      <w:r>
-        <w:rPr>
-          <w:color w:val="FF0000"/>
-        </w:rPr>
-        <w:t>government spending only</w:t>
-      </w:r>
-      <w:r>
-        <w:rPr>
-          <w:color w:val="FF0000"/>
-        </w:rPr>
-        <w:t>”</w:t>
-      </w:r>
-    </w:p>
-    <w:p>
-      <w:pPr>
-        <w:pStyle w:val="ListParagraph"/>
-        <w:numPr>
-          <w:ilvl w:val="0"/>
-          <w:numId w:val="4"/>
-        </w:numPr>
-        <w:rPr>
-          <w:color w:val="FF0000"/>
-        </w:rPr>
-      </w:pPr>
-      <w:proofErr w:type="gramStart"/>
-      <w:r>
-        <w:rPr>
-          <w:color w:val="FF0000"/>
-        </w:rPr>
-        <w:t>Figure 4,</w:t>
-      </w:r>
-      <w:proofErr w:type="gramEnd"/>
-      <w:r>
-        <w:rPr>
-          <w:color w:val="FF0000"/>
-        </w:rPr>
-        <w:t xml:space="preserve"> drop “and GDP” from the title.</w:t>
-      </w:r>
-    </w:p>
-    <w:p>
-      <w:pPr>
-        <w:pStyle w:val="ListParagraph"/>
-        <w:numPr>
-          <w:ilvl w:val="0"/>
-          <w:numId w:val="4"/>
-        </w:numPr>
-        <w:rPr>
-          <w:color w:val="FF0000"/>
-        </w:rPr>
-      </w:pPr>
-      <w:r>
-        <w:rPr>
-          <w:color w:val="FF0000"/>
-        </w:rPr>
-        <w:t>Add, figure numbering across charts.</w:t>
-      </w:r>
-    </w:p>
-    <w:p>
-      <w:pPr>
-        <w:pStyle w:val="ListParagraph"/>
-        <w:numPr>
-          <w:ilvl w:val="0"/>
-          <w:numId w:val="4"/>
-        </w:numPr>
-        <w:rPr>
-          <w:color w:val="FF0000"/>
-        </w:rPr>
-      </w:pPr>
-      <w:r>
-        <w:rPr>
-          <w:color w:val="FF0000"/>
-        </w:rPr>
-        <w:t xml:space="preserve">Include </w:t>
-      </w:r>
-      <w:r>
-        <w:rPr>
-          <w:color w:val="FF0000"/>
-        </w:rPr>
-        <w:t>full stop after “Identification.”</w:t>
-      </w:r>
-    </w:p>
-    <w:p>
-      <w:pPr>
-        <w:pStyle w:val="ListParagraph"/>
-        <w:numPr>
-          <w:ilvl w:val="0"/>
-          <w:numId w:val="4"/>
-        </w:numPr>
-        <w:rPr>
-          <w:color w:val="FF0000"/>
-        </w:rPr>
-      </w:pPr>
-      <w:r>
-        <w:rPr>
-          <w:color w:val="FF0000"/>
-        </w:rPr>
-        <w:t xml:space="preserve">Include full stop after </w:t>
-      </w:r>
-      <w:r>
-        <w:rPr>
-          <w:color w:val="FF0000"/>
-        </w:rPr>
-        <w:t>“Statistical data on human capital”</w:t>
-      </w:r>
-    </w:p>
-    <w:p>
-      <w:pPr>
-        <w:pStyle w:val="ListParagraph"/>
-        <w:numPr>
-          <w:ilvl w:val="0"/>
-          <w:numId w:val="4"/>
-        </w:numPr>
-        <w:rPr>
-          <w:color w:val="FF0000"/>
-        </w:rPr>
-      </w:pPr>
-      <w:r>
-        <w:rPr>
-          <w:color w:val="FF0000"/>
-        </w:rPr>
-        <w:t xml:space="preserve">Under </w:t>
-      </w:r>
-      <w:r>
-        <w:rPr>
-          <w:color w:val="FF0000"/>
-        </w:rPr>
-        <w:t>Statistical data on human capital</w:t>
-      </w:r>
-      <w:r>
-        <w:rPr>
-          <w:color w:val="FF0000"/>
-        </w:rPr>
-        <w:t xml:space="preserve">, </w:t>
-      </w:r>
-      <w:r>
-        <w:rPr>
-          <w:color w:val="FF0000"/>
-        </w:rPr>
-        <w:t>insert ‘point’ after data</w:t>
-      </w:r>
-      <w:r>
-        <w:rPr>
-          <w:color w:val="FF0000"/>
-        </w:rPr>
-        <w:t xml:space="preserve">, </w:t>
-      </w:r>
-      <w:r>
-        <w:rPr>
-          <w:color w:val="FF0000"/>
-        </w:rPr>
-        <w:t>delete s in rates</w:t>
-      </w:r>
-      <w:r>
-        <w:rPr>
-          <w:color w:val="FF0000"/>
-        </w:rPr>
-        <w:t>. Replace last with latest</w:t>
-      </w:r>
-      <w:r>
-        <w:rPr>
-          <w:color w:val="FF0000"/>
-        </w:rPr>
-        <w:t>.</w:t>
-      </w:r>
-    </w:p>
-    <w:p>
-      <w:pPr>
-        <w:pStyle w:val="ListParagraph"/>
-        <w:numPr>
-          <w:ilvl w:val="0"/>
-          <w:numId w:val="4"/>
-        </w:numPr>
-        <w:rPr>
-          <w:color w:val="FF0000"/>
-        </w:rPr>
-      </w:pPr>
-      <w:r>
-        <w:rPr>
-          <w:color w:val="FF0000"/>
-        </w:rPr>
-        <w:t xml:space="preserve">I see the changes we made </w:t>
-      </w:r>
-      <w:r>
-        <w:rPr>
-          <w:color w:val="FF0000"/>
-        </w:rPr>
-        <w:t xml:space="preserve">in the table are no longer here (bold, replacing avg with average, </w:t>
-      </w:r>
-      <w:proofErr w:type="spellStart"/>
-      <w:r>
-        <w:rPr>
-          <w:color w:val="FF0000"/>
-        </w:rPr>
-        <w:t>etc</w:t>
-      </w:r>
-      <w:proofErr w:type="spellEnd"/>
-      <w:r>
-        <w:rPr>
-          <w:color w:val="FF0000"/>
-        </w:rPr>
-        <w:t>)</w:t>
-      </w:r>
-    </w:p>
-    <w:p>
-      <w:pPr>
-        <w:pStyle w:val="ListParagraph"/>
-        <w:numPr>
-          <w:ilvl w:val="0"/>
-          <w:numId w:val="4"/>
-        </w:numPr>
-        <w:rPr>
-          <w:color w:val="FF0000"/>
-        </w:rPr>
-      </w:pPr>
-      <w:r>
-        <w:rPr>
-          <w:color w:val="FF0000"/>
-        </w:rPr>
-        <w:t>Table, if the difference is in 2 decimal points, the</w:t>
-      </w:r>
-      <w:r>
-        <w:rPr>
-          <w:color w:val="FF0000"/>
-        </w:rPr>
-        <w:t xml:space="preserve"> average</w:t>
-      </w:r>
-      <w:r>
-        <w:rPr>
-          <w:color w:val="FF0000"/>
-        </w:rPr>
-        <w:t xml:space="preserve"> </w:t>
-      </w:r>
-      <w:r>
-        <w:rPr>
-          <w:color w:val="FF0000"/>
-        </w:rPr>
-        <w:t xml:space="preserve">DO can also be in 2 decimal points. Same for IP </w:t>
-      </w:r>
-    </w:p>
-    <w:p>
-      <w:pPr>
-        <w:pStyle w:val="ListParagraph"/>
-        <w:numPr>
-          <w:ilvl w:val="0"/>
-          <w:numId w:val="4"/>
-        </w:numPr>
-        <w:rPr>
-          <w:color w:val="FF0000"/>
-        </w:rPr>
-      </w:pPr>
-      <w:r>
-        <w:rPr>
-          <w:color w:val="FF0000"/>
-        </w:rPr>
-        <w:t xml:space="preserve">Is the key for the table correct? </w:t>
-      </w:r>
-      <w:r>
-        <w:rPr>
-          <w:color w:val="FF0000"/>
-        </w:rPr>
-        <w:t>If so, we can simplify as “Pink=1</w:t>
-      </w:r>
-      <w:r>
-        <w:rPr>
-          <w:color w:val="FF0000"/>
-          <w:vertAlign w:val="superscript"/>
-        </w:rPr>
-        <w:t>st</w:t>
-      </w:r>
-      <w:r>
-        <w:rPr>
-          <w:color w:val="FF0000"/>
-        </w:rPr>
-        <w:t xml:space="preserve"> tercile</w:t>
-      </w:r>
-      <w:r>
-        <w:rPr>
-          <w:color w:val="FF0000"/>
-        </w:rPr>
-        <w:t>, Orange=2</w:t>
-      </w:r>
-      <w:r>
-        <w:rPr>
-          <w:color w:val="FF0000"/>
-          <w:vertAlign w:val="superscript"/>
-        </w:rPr>
-        <w:t>nd</w:t>
-      </w:r>
-      <w:r>
-        <w:rPr>
-          <w:color w:val="FF0000"/>
-        </w:rPr>
-        <w:t xml:space="preserve"> tercile …. (of the </w:t>
-      </w:r>
-      <w:proofErr w:type="gramStart"/>
-      <w:r>
-        <w:rPr>
-          <w:color w:val="FF0000"/>
-        </w:rPr>
-        <w:t>cross country</w:t>
-      </w:r>
-      <w:proofErr w:type="gramEnd"/>
-      <w:r>
-        <w:rPr>
-          <w:color w:val="FF0000"/>
-        </w:rPr>
-        <w:t xml:space="preserve"> distribution</w:t>
-      </w:r>
-      <w:r>
-        <w:rPr>
-          <w:color w:val="FF0000"/>
-        </w:rPr>
-        <w:t>).</w:t>
-      </w:r>
-    </w:p>
-    <w:p>
-      <w:pPr>
-        <w:pStyle w:val="ListParagraph"/>
-        <w:numPr>
-          <w:ilvl w:val="0"/>
-          <w:numId w:val="4"/>
-        </w:numPr>
-        <w:rPr>
-          <w:color w:val="FF0000"/>
-        </w:rPr>
-      </w:pPr>
-      <w:r>
-        <w:rPr>
-          <w:color w:val="FF0000"/>
-        </w:rPr>
-        <w:t xml:space="preserve">I would include the </w:t>
-      </w:r>
-      <w:r>
-        <w:rPr>
-          <w:color w:val="FF0000"/>
-        </w:rPr>
-        <w:t>date in the note on top of the Table title.</w:t>
-      </w:r>
-    </w:p>
-    <w:p>
-      <w:pPr>
-        <w:pStyle w:val="ListParagraph"/>
-        <w:numPr>
-          <w:ilvl w:val="0"/>
-          <w:numId w:val="4"/>
-        </w:numPr>
-        <w:rPr>
-          <w:color w:val="FF0000"/>
-        </w:rPr>
-      </w:pPr>
-      <w:r>
-        <w:rPr>
-          <w:color w:val="FF0000"/>
-        </w:rPr>
-        <w:t>Consistent font type in graphs</w:t>
-      </w:r>
-    </w:p>
-    <w:p>
-      <w:pPr>
-        <w:rPr>
-          <w:b/>
-        </w:rPr>
-      </w:pPr>
-      <w:r>
-        <w:rPr>
-          <w:b/>
-        </w:rPr>
-        <w:t>Africa Scorecards</w:t>
-      </w:r>
       <w:bookmarkStart w:id="0" w:name="_GoBack"/>
       <w:bookmarkEnd w:id="0"/>
+      <w:r>
+        <w:rPr>
+          <w:color w:val="FF0000"/>
+        </w:rPr>
+        <w:t>Text on efficiency, change to “</w:t>
+      </w:r>
+      <w:r>
+        <w:rPr>
+          <w:color w:val="FF0000"/>
+        </w:rPr>
+        <w:t xml:space="preserve">per capita </w:t>
+      </w:r>
+      <w:r>
+        <w:rPr>
+          <w:b/>
+          <w:color w:val="FF0000"/>
+        </w:rPr>
+        <w:t xml:space="preserve">government </w:t>
+      </w:r>
+      <w:r>
+        <w:rPr>
+          <w:color w:val="FF0000"/>
+        </w:rPr>
+        <w:t>spending…..</w:t>
+      </w:r>
+    </w:p>
+    <w:p>
+      <w:pPr>
+        <w:pStyle w:val="ListParagraph"/>
+        <w:numPr>
+          <w:ilvl w:val="0"/>
+          <w:numId w:val="4"/>
+        </w:numPr>
+        <w:rPr>
+          <w:color w:val="FF0000"/>
+        </w:rPr>
+      </w:pPr>
+      <w:r>
+        <w:rPr>
+          <w:color w:val="FF0000"/>
+        </w:rPr>
+        <w:t>Figure 3,</w:t>
+      </w:r>
+      <w:r>
+        <w:rPr>
+          <w:color w:val="FF0000"/>
+        </w:rPr>
+        <w:t xml:space="preserve"> </w:t>
+      </w:r>
+      <w:proofErr w:type="gramStart"/>
+      <w:r>
+        <w:rPr>
+          <w:color w:val="FF0000"/>
+        </w:rPr>
+        <w:t xml:space="preserve">change </w:t>
+      </w:r>
+      <w:r>
+        <w:rPr>
+          <w:color w:val="FF0000"/>
+        </w:rPr>
+        <w:t xml:space="preserve"> title</w:t>
+      </w:r>
+      <w:proofErr w:type="gramEnd"/>
+      <w:r>
+        <w:rPr>
+          <w:color w:val="FF0000"/>
+        </w:rPr>
+        <w:t xml:space="preserve"> to</w:t>
+      </w:r>
+      <w:r>
+        <w:rPr>
+          <w:color w:val="FF0000"/>
+        </w:rPr>
+        <w:t xml:space="preserve"> “ </w:t>
+      </w:r>
+      <w:r>
+        <w:rPr>
+          <w:color w:val="FF0000"/>
+        </w:rPr>
+        <w:t xml:space="preserve">Social </w:t>
+      </w:r>
+      <w:r>
+        <w:rPr>
+          <w:color w:val="FF0000"/>
+        </w:rPr>
+        <w:t>S</w:t>
+      </w:r>
+      <w:r>
+        <w:rPr>
+          <w:color w:val="FF0000"/>
+        </w:rPr>
+        <w:t xml:space="preserve">ector </w:t>
+      </w:r>
+      <w:r>
+        <w:rPr>
+          <w:color w:val="FF0000"/>
+        </w:rPr>
+        <w:t>S</w:t>
+      </w:r>
+      <w:r>
+        <w:rPr>
+          <w:color w:val="FF0000"/>
+        </w:rPr>
+        <w:t>pending and HCI</w:t>
+      </w:r>
+      <w:r>
+        <w:rPr>
+          <w:color w:val="FF0000"/>
+        </w:rPr>
+        <w:t>” and in the note include “</w:t>
+      </w:r>
+      <w:r>
+        <w:rPr>
+          <w:color w:val="FF0000"/>
+        </w:rPr>
+        <w:t xml:space="preserve"> this refers to </w:t>
+      </w:r>
+      <w:r>
+        <w:rPr>
+          <w:color w:val="FF0000"/>
+        </w:rPr>
+        <w:t>government spending only</w:t>
+      </w:r>
+      <w:r>
+        <w:rPr>
+          <w:color w:val="FF0000"/>
+        </w:rPr>
+        <w:t>”</w:t>
+      </w:r>
+    </w:p>
+    <w:p>
+      <w:pPr>
+        <w:pStyle w:val="ListParagraph"/>
+        <w:numPr>
+          <w:ilvl w:val="0"/>
+          <w:numId w:val="4"/>
+        </w:numPr>
+        <w:rPr>
+          <w:color w:val="FF0000"/>
+        </w:rPr>
+      </w:pPr>
+      <w:proofErr w:type="gramStart"/>
+      <w:r>
+        <w:rPr>
+          <w:color w:val="FF0000"/>
+        </w:rPr>
+        <w:t>Figure 4,</w:t>
+      </w:r>
+      <w:proofErr w:type="gramEnd"/>
+      <w:r>
+        <w:rPr>
+          <w:color w:val="FF0000"/>
+        </w:rPr>
+        <w:t xml:space="preserve"> drop “and GDP” from the title.</w:t>
+      </w:r>
+    </w:p>
+    <w:p>
+      <w:pPr>
+        <w:pStyle w:val="ListParagraph"/>
+        <w:numPr>
+          <w:ilvl w:val="0"/>
+          <w:numId w:val="4"/>
+        </w:numPr>
+        <w:rPr>
+          <w:color w:val="FF0000"/>
+        </w:rPr>
+      </w:pPr>
+      <w:r>
+        <w:rPr>
+          <w:color w:val="FF0000"/>
+        </w:rPr>
+        <w:t>Add, figure numbering across charts.</w:t>
+      </w:r>
+    </w:p>
+    <w:p>
+      <w:pPr>
+        <w:pStyle w:val="ListParagraph"/>
+        <w:numPr>
+          <w:ilvl w:val="0"/>
+          <w:numId w:val="4"/>
+        </w:numPr>
+        <w:rPr>
+          <w:color w:val="FF0000"/>
+        </w:rPr>
+      </w:pPr>
+      <w:r>
+        <w:rPr>
+          <w:color w:val="FF0000"/>
+        </w:rPr>
+        <w:t xml:space="preserve">Include </w:t>
+      </w:r>
+      <w:r>
+        <w:rPr>
+          <w:color w:val="FF0000"/>
+        </w:rPr>
+        <w:t>full stop after “Identification.”</w:t>
+      </w:r>
+    </w:p>
+    <w:p>
+      <w:pPr>
+        <w:pStyle w:val="ListParagraph"/>
+        <w:numPr>
+          <w:ilvl w:val="0"/>
+          <w:numId w:val="4"/>
+        </w:numPr>
+        <w:rPr>
+          <w:color w:val="FF0000"/>
+        </w:rPr>
+      </w:pPr>
+      <w:r>
+        <w:rPr>
+          <w:color w:val="FF0000"/>
+        </w:rPr>
+        <w:t xml:space="preserve">Include full stop after </w:t>
+      </w:r>
+      <w:r>
+        <w:rPr>
+          <w:color w:val="FF0000"/>
+        </w:rPr>
+        <w:t>“Statistical data on human capital”</w:t>
+      </w:r>
+    </w:p>
+    <w:p>
+      <w:pPr>
+        <w:pStyle w:val="ListParagraph"/>
+        <w:numPr>
+          <w:ilvl w:val="0"/>
+          <w:numId w:val="4"/>
+        </w:numPr>
+        <w:rPr>
+          <w:color w:val="FF0000"/>
+        </w:rPr>
+      </w:pPr>
+      <w:r>
+        <w:rPr>
+          <w:color w:val="FF0000"/>
+        </w:rPr>
+        <w:t xml:space="preserve">Under Statistical data on human capital, </w:t>
+      </w:r>
+      <w:r>
+        <w:rPr>
+          <w:color w:val="FF0000"/>
+        </w:rPr>
+        <w:t>insert ‘point’ after data</w:t>
+      </w:r>
+      <w:r>
+        <w:rPr>
+          <w:color w:val="FF0000"/>
+        </w:rPr>
+        <w:t xml:space="preserve">, </w:t>
+      </w:r>
+      <w:r>
+        <w:rPr>
+          <w:color w:val="FF0000"/>
+        </w:rPr>
+        <w:t>delete s in rates</w:t>
+      </w:r>
+      <w:r>
+        <w:rPr>
+          <w:color w:val="FF0000"/>
+        </w:rPr>
+        <w:t>. Replace last with latest</w:t>
+      </w:r>
+      <w:r>
+        <w:rPr>
+          <w:color w:val="FF0000"/>
+        </w:rPr>
+        <w:t>.</w:t>
+      </w:r>
+    </w:p>
+    <w:p>
+      <w:pPr>
+        <w:pStyle w:val="ListParagraph"/>
+        <w:numPr>
+          <w:ilvl w:val="0"/>
+          <w:numId w:val="4"/>
+        </w:numPr>
+        <w:rPr>
+          <w:color w:val="FF0000"/>
+        </w:rPr>
+      </w:pPr>
+      <w:r>
+        <w:rPr>
+          <w:color w:val="FF0000"/>
+        </w:rPr>
+        <w:t xml:space="preserve">I see the changes we made </w:t>
+      </w:r>
+      <w:r>
+        <w:rPr>
+          <w:color w:val="FF0000"/>
+        </w:rPr>
+        <w:t xml:space="preserve">in the table are no longer here (bold, replacing avg with average, </w:t>
+      </w:r>
+      <w:proofErr w:type="spellStart"/>
+      <w:r>
+        <w:rPr>
+          <w:color w:val="FF0000"/>
+        </w:rPr>
+        <w:t>etc</w:t>
+      </w:r>
+      <w:proofErr w:type="spellEnd"/>
+      <w:r>
+        <w:rPr>
+          <w:color w:val="FF0000"/>
+        </w:rPr>
+        <w:t>)</w:t>
+      </w:r>
+    </w:p>
+    <w:p>
+      <w:pPr>
+        <w:pStyle w:val="ListParagraph"/>
+        <w:numPr>
+          <w:ilvl w:val="0"/>
+          <w:numId w:val="4"/>
+        </w:numPr>
+        <w:rPr>
+          <w:color w:val="FF0000"/>
+        </w:rPr>
+      </w:pPr>
+      <w:r>
+        <w:rPr>
+          <w:color w:val="FF0000"/>
+        </w:rPr>
+        <w:t>Table, if the difference is in 2 decimal points, the</w:t>
+      </w:r>
+      <w:r>
+        <w:rPr>
+          <w:color w:val="FF0000"/>
+        </w:rPr>
+        <w:t xml:space="preserve"> average</w:t>
+      </w:r>
+      <w:r>
+        <w:rPr>
+          <w:color w:val="FF0000"/>
+        </w:rPr>
+        <w:t xml:space="preserve"> </w:t>
+      </w:r>
+      <w:r>
+        <w:rPr>
+          <w:color w:val="FF0000"/>
+        </w:rPr>
+        <w:t xml:space="preserve">DO can also be in 2 decimal points. Same for IP </w:t>
+      </w:r>
+    </w:p>
+    <w:p>
+      <w:pPr>
+        <w:pStyle w:val="ListParagraph"/>
+        <w:numPr>
+          <w:ilvl w:val="0"/>
+          <w:numId w:val="4"/>
+        </w:numPr>
+        <w:rPr>
+          <w:color w:val="FF0000"/>
+        </w:rPr>
+      </w:pPr>
+      <w:r>
+        <w:rPr>
+          <w:color w:val="FF0000"/>
+        </w:rPr>
+        <w:t xml:space="preserve">Is the key for the table correct? </w:t>
+      </w:r>
+      <w:r>
+        <w:rPr>
+          <w:color w:val="FF0000"/>
+        </w:rPr>
+        <w:t>If so, we can simplify as “Pink=1</w:t>
+      </w:r>
+      <w:r>
+        <w:rPr>
+          <w:color w:val="FF0000"/>
+          <w:vertAlign w:val="superscript"/>
+        </w:rPr>
+        <w:t>st</w:t>
+      </w:r>
+      <w:r>
+        <w:rPr>
+          <w:color w:val="FF0000"/>
+        </w:rPr>
+        <w:t xml:space="preserve"> tercile</w:t>
+      </w:r>
+      <w:r>
+        <w:rPr>
+          <w:color w:val="FF0000"/>
+        </w:rPr>
+        <w:t>, Orange=2</w:t>
+      </w:r>
+      <w:r>
+        <w:rPr>
+          <w:color w:val="FF0000"/>
+          <w:vertAlign w:val="superscript"/>
+        </w:rPr>
+        <w:t>nd</w:t>
+      </w:r>
+      <w:r>
+        <w:rPr>
+          <w:color w:val="FF0000"/>
+        </w:rPr>
+        <w:t xml:space="preserve"> tercile …. (of the </w:t>
+      </w:r>
+      <w:proofErr w:type="gramStart"/>
+      <w:r>
+        <w:rPr>
+          <w:color w:val="FF0000"/>
+        </w:rPr>
+        <w:t>cross country</w:t>
+      </w:r>
+      <w:proofErr w:type="gramEnd"/>
+      <w:r>
+        <w:rPr>
+          <w:color w:val="FF0000"/>
+        </w:rPr>
+        <w:t xml:space="preserve"> distribution</w:t>
+      </w:r>
+      <w:r>
+        <w:rPr>
+          <w:color w:val="FF0000"/>
+        </w:rPr>
+        <w:t>).</w:t>
+      </w:r>
+    </w:p>
+    <w:p>
+      <w:pPr>
+        <w:pStyle w:val="ListParagraph"/>
+        <w:numPr>
+          <w:ilvl w:val="0"/>
+          <w:numId w:val="4"/>
+        </w:numPr>
+        <w:rPr>
+          <w:color w:val="FF0000"/>
+        </w:rPr>
+      </w:pPr>
+      <w:r>
+        <w:rPr>
+          <w:color w:val="FF0000"/>
+        </w:rPr>
+        <w:t xml:space="preserve">I would include the </w:t>
+      </w:r>
+      <w:r>
+        <w:rPr>
+          <w:color w:val="FF0000"/>
+        </w:rPr>
+        <w:t>date in the note on top of the Table title.</w:t>
+      </w:r>
+    </w:p>
+    <w:p>
+      <w:pPr>
+        <w:pStyle w:val="ListParagraph"/>
+        <w:numPr>
+          <w:ilvl w:val="0"/>
+          <w:numId w:val="4"/>
+        </w:numPr>
+        <w:rPr>
+          <w:color w:val="FF0000"/>
+        </w:rPr>
+      </w:pPr>
+      <w:r>
+        <w:rPr>
+          <w:color w:val="FF0000"/>
+        </w:rPr>
+        <w:t>Consistent font type in graphs</w:t>
+      </w:r>
+    </w:p>
+    <w:p>
+      <w:pPr>
+        <w:rPr>
+          <w:b/>
+        </w:rPr>
+      </w:pPr>
+      <w:r>
+        <w:rPr>
+          <w:b/>
+        </w:rPr>
+        <w:t>Africa Scorecards</w:t>
+      </w:r>
+      <w:r>
+        <w:rPr>
+          <w:b/>
+        </w:rPr>
+        <w:softHyphen/>
+      </w:r>
     </w:p>
     <w:p>
       <w:pPr>
@@ -995,19 +932,19 @@
         </w:numPr>
       </w:pPr>
       <w:r>
+        <w:t>The header should say “Africa Human Capital Project” instead of “Human Capital Project”</w:t>
+      </w:r>
+    </w:p>
+    <w:p>
+      <w:pPr>
+        <w:pStyle w:val="ListParagraph"/>
+        <w:numPr>
+          <w:ilvl w:val="0"/>
+          <w:numId w:val="2"/>
+        </w:numPr>
+      </w:pPr>
+      <w:r>
         <w:lastRenderedPageBreak/>
-        <w:t>The header should say “Africa Human Capital Project” instead of “Human Capital Project”</w:t>
-      </w:r>
-    </w:p>
-    <w:p>
-      <w:pPr>
-        <w:pStyle w:val="ListParagraph"/>
-        <w:numPr>
-          <w:ilvl w:val="0"/>
-          <w:numId w:val="2"/>
-        </w:numPr>
-      </w:pPr>
-      <w:r>
         <w:t xml:space="preserve">The first header </w:t>
       </w:r>
       <w:proofErr w:type="gramStart"/>
@@ -2508,21 +2445,6 @@
 </file>
 
 <file path=customXml/item1.xml><?xml version="1.0" encoding="utf-8"?>
-<p:properties xmlns:p="http://schemas.microsoft.com/office/2006/metadata/properties" xmlns:xsi="http://www.w3.org/2001/XMLSchema-instance" xmlns:pc="http://schemas.microsoft.com/office/infopath/2007/PartnerControls">
-  <documentManagement/>
-</p:properties>
-</file>
-
-<file path=customXml/item2.xml><?xml version="1.0" encoding="utf-8"?>
-<?mso-contentType ?>
-<FormTemplates xmlns="http://schemas.microsoft.com/sharepoint/v3/contenttype/forms">
-  <Display>DocumentLibraryForm</Display>
-  <Edit>DocumentLibraryForm</Edit>
-  <New>DocumentLibraryForm</New>
-</FormTemplates>
-</file>
-
-<file path=customXml/item3.xml><?xml version="1.0" encoding="utf-8"?>
 <ct:contentTypeSchema xmlns:ct="http://schemas.microsoft.com/office/2006/metadata/contentType" xmlns:ma="http://schemas.microsoft.com/office/2006/metadata/properties/metaAttributes" ct:_="" ma:_="" ma:contentTypeName="Document" ma:contentTypeID="0x010100BF3981026596CA4B849E701D3DDF780C" ma:contentTypeVersion="12" ma:contentTypeDescription="Create a new document." ma:contentTypeScope="" ma:versionID="b0b58295ef4c00e4a4011d349e5772cd">
   <xsd:schema xmlns:xsd="http://www.w3.org/2001/XMLSchema" xmlns:xs="http://www.w3.org/2001/XMLSchema" xmlns:p="http://schemas.microsoft.com/office/2006/metadata/properties" xmlns:ns3="2b9a0195-bf3a-44f4-98cb-18d4a789a435" xmlns:ns4="52fb1372-aa68-4a6d-be04-392fdfd269a8" targetNamespace="http://schemas.microsoft.com/office/2006/metadata/properties" ma:root="true" ma:fieldsID="fb7a884b4e09b92f58846299ecfec113" ns3:_="" ns4:_="">
     <xsd:import namespace="2b9a0195-bf3a-44f4-98cb-18d4a789a435"/>
@@ -2737,28 +2659,26 @@
 </ct:contentTypeSchema>
 </file>
 
+<file path=customXml/item2.xml><?xml version="1.0" encoding="utf-8"?>
+<?mso-contentType ?>
+<FormTemplates xmlns="http://schemas.microsoft.com/sharepoint/v3/contenttype/forms">
+  <Display>DocumentLibraryForm</Display>
+  <Edit>DocumentLibraryForm</Edit>
+  <New>DocumentLibraryForm</New>
+</FormTemplates>
+</file>
+
+<file path=customXml/item3.xml><?xml version="1.0" encoding="utf-8"?>
+<p:properties xmlns:p="http://schemas.microsoft.com/office/2006/metadata/properties" xmlns:xsi="http://www.w3.org/2001/XMLSchema-instance" xmlns:pc="http://schemas.microsoft.com/office/infopath/2007/PartnerControls">
+  <documentManagement/>
+</p:properties>
+</file>
+
 <file path=customXml/item4.xml><?xml version="1.0" encoding="utf-8"?>
 <b:Sources xmlns:b="http://schemas.openxmlformats.org/officeDocument/2006/bibliography" xmlns="http://schemas.openxmlformats.org/officeDocument/2006/bibliography" SelectedStyle="\APASixthEditionOfficeOnline.xsl" StyleName="APA" Version="6"/>
 </file>
 
 <file path=customXml/itemProps1.xml><?xml version="1.0" encoding="utf-8"?>
-<ds:datastoreItem xmlns:ds="http://schemas.openxmlformats.org/officeDocument/2006/customXml" ds:itemID="{367089F2-C471-45CB-B420-375B65BA4325}">
-  <ds:schemaRefs>
-    <ds:schemaRef ds:uri="http://schemas.microsoft.com/office/2006/metadata/properties"/>
-    <ds:schemaRef ds:uri="http://schemas.microsoft.com/office/infopath/2007/PartnerControls"/>
-  </ds:schemaRefs>
-</ds:datastoreItem>
-</file>
-
-<file path=customXml/itemProps2.xml><?xml version="1.0" encoding="utf-8"?>
-<ds:datastoreItem xmlns:ds="http://schemas.openxmlformats.org/officeDocument/2006/customXml" ds:itemID="{50E0CDDF-1C1A-45FD-9399-94FC97E22466}">
-  <ds:schemaRefs>
-    <ds:schemaRef ds:uri="http://schemas.microsoft.com/sharepoint/v3/contenttype/forms"/>
-  </ds:schemaRefs>
-</ds:datastoreItem>
-</file>
-
-<file path=customXml/itemProps3.xml><?xml version="1.0" encoding="utf-8"?>
 <ds:datastoreItem xmlns:ds="http://schemas.openxmlformats.org/officeDocument/2006/customXml" ds:itemID="{424E2D80-5926-4261-AA1D-511BF58EEE68}">
   <ds:schemaRefs>
     <ds:schemaRef ds:uri="http://schemas.microsoft.com/office/2006/metadata/contentType"/>
@@ -2777,8 +2697,25 @@
 </ds:datastoreItem>
 </file>
 
+<file path=customXml/itemProps2.xml><?xml version="1.0" encoding="utf-8"?>
+<ds:datastoreItem xmlns:ds="http://schemas.openxmlformats.org/officeDocument/2006/customXml" ds:itemID="{50E0CDDF-1C1A-45FD-9399-94FC97E22466}">
+  <ds:schemaRefs>
+    <ds:schemaRef ds:uri="http://schemas.microsoft.com/sharepoint/v3/contenttype/forms"/>
+  </ds:schemaRefs>
+</ds:datastoreItem>
+</file>
+
+<file path=customXml/itemProps3.xml><?xml version="1.0" encoding="utf-8"?>
+<ds:datastoreItem xmlns:ds="http://schemas.openxmlformats.org/officeDocument/2006/customXml" ds:itemID="{367089F2-C471-45CB-B420-375B65BA4325}">
+  <ds:schemaRefs>
+    <ds:schemaRef ds:uri="http://schemas.microsoft.com/office/2006/metadata/properties"/>
+    <ds:schemaRef ds:uri="http://schemas.microsoft.com/office/infopath/2007/PartnerControls"/>
+  </ds:schemaRefs>
+</ds:datastoreItem>
+</file>
+
 <file path=customXml/itemProps4.xml><?xml version="1.0" encoding="utf-8"?>
-<ds:datastoreItem xmlns:ds="http://schemas.openxmlformats.org/officeDocument/2006/customXml" ds:itemID="{481CA453-65CB-49FC-9140-FCD4FAF9B4F9}">
+<ds:datastoreItem xmlns:ds="http://schemas.openxmlformats.org/officeDocument/2006/customXml" ds:itemID="{F66F6697-FCCF-4406-AC26-C5B92A5DA89F}">
   <ds:schemaRefs>
     <ds:schemaRef ds:uri="http://schemas.openxmlformats.org/officeDocument/2006/bibliography"/>
   </ds:schemaRefs>

</xml_diff>